<commit_message>
updated text_field and table_manager
</commit_message>
<xml_diff>
--- a/test/templates/temp_remove_row.docx
+++ b/test/templates/temp_remove_row.docx
@@ -422,6 +422,393 @@
           </w:p>
         </w:tc>
       </w:tr>
+      <w:tr>
+        <w:tc>
+          <w:tcPr>
+            <w:tcW w:w="2840" w:type="dxa"/>
+          </w:tcPr>
+          <w:p>
+            <w:proofErr w:type="spellStart"/>
+            <w:proofErr w:type="gramStart"/>
+            <w:r>
+              <w:t>asd</w:t>
+            </w:r>
+            <w:proofErr w:type="spellEnd"/>
+            <w:proofErr w:type="gramEnd"/>
+            <w:r>
+              <w:t>{{IF (apple != 0)}}</w:t>
+            </w:r>
+            <w:proofErr w:type="spellStart"/>
+            <w:r>
+              <w:t>zxc</w:t>
+            </w:r>
+            <w:proofErr w:type="spellEnd"/>
+          </w:p>
+        </w:tc>
+        <w:tc>
+          <w:tcPr>
+            <w:tcW w:w="2841" w:type="dxa"/>
+          </w:tcPr>
+          <w:p>
+            <w:proofErr w:type="spellStart"/>
+            <w:r>
+              <w:t>Qwe</w:t>
+            </w:r>
+            <w:bookmarkStart w:id="0" w:name="_GoBack"/>
+            <w:bookmarkEnd w:id="0"/>
+            <w:proofErr w:type="spellEnd"/>
+          </w:p>
+        </w:tc>
+        <w:tc>
+          <w:tcPr>
+            <w:tcW w:w="2841" w:type="dxa"/>
+          </w:tcPr>
+          <w:p>
+            <w:proofErr w:type="spellStart"/>
+            <w:r>
+              <w:t>Qwe</w:t>
+            </w:r>
+            <w:proofErr w:type="spellEnd"/>
+          </w:p>
+        </w:tc>
+      </w:tr>
+      <w:tr>
+        <w:tc>
+          <w:tcPr>
+            <w:tcW w:w="2840" w:type="dxa"/>
+          </w:tcPr>
+          <w:p>
+            <w:proofErr w:type="spellStart"/>
+            <w:proofErr w:type="gramStart"/>
+            <w:r>
+              <w:t>asd</w:t>
+            </w:r>
+            <w:proofErr w:type="spellEnd"/>
+            <w:proofErr w:type="gramEnd"/>
+            <w:r>
+              <w:t xml:space="preserve">{{IF (apple </w:t>
+            </w:r>
+            <w:r>
+              <w:t>= 0)}}</w:t>
+            </w:r>
+            <w:proofErr w:type="spellStart"/>
+            <w:r>
+              <w:t>zxc</w:t>
+            </w:r>
+            <w:proofErr w:type="spellEnd"/>
+          </w:p>
+        </w:tc>
+        <w:tc>
+          <w:tcPr>
+            <w:tcW w:w="2841" w:type="dxa"/>
+          </w:tcPr>
+          <w:p>
+            <w:proofErr w:type="spellStart"/>
+            <w:r>
+              <w:t>Qwe</w:t>
+            </w:r>
+            <w:proofErr w:type="spellEnd"/>
+          </w:p>
+        </w:tc>
+        <w:tc>
+          <w:tcPr>
+            <w:tcW w:w="2841" w:type="dxa"/>
+          </w:tcPr>
+          <w:p>
+            <w:proofErr w:type="spellStart"/>
+            <w:r>
+              <w:t>Qwe</w:t>
+            </w:r>
+            <w:proofErr w:type="spellEnd"/>
+          </w:p>
+        </w:tc>
+      </w:tr>
+      <w:tr>
+        <w:tc>
+          <w:tcPr>
+            <w:tcW w:w="2840" w:type="dxa"/>
+          </w:tcPr>
+          <w:p>
+            <w:proofErr w:type="spellStart"/>
+            <w:proofErr w:type="gramStart"/>
+            <w:r>
+              <w:t>asd</w:t>
+            </w:r>
+            <w:proofErr w:type="spellEnd"/>
+            <w:proofErr w:type="gramEnd"/>
+            <w:r>
+              <w:t>{{IF (apple &gt;</w:t>
+            </w:r>
+            <w:r>
+              <w:t xml:space="preserve"> 0)}}</w:t>
+            </w:r>
+            <w:proofErr w:type="spellStart"/>
+            <w:r>
+              <w:t>zxc</w:t>
+            </w:r>
+            <w:proofErr w:type="spellEnd"/>
+          </w:p>
+        </w:tc>
+        <w:tc>
+          <w:tcPr>
+            <w:tcW w:w="2841" w:type="dxa"/>
+          </w:tcPr>
+          <w:p>
+            <w:proofErr w:type="spellStart"/>
+            <w:r>
+              <w:t>Qwe</w:t>
+            </w:r>
+            <w:proofErr w:type="spellEnd"/>
+          </w:p>
+        </w:tc>
+        <w:tc>
+          <w:tcPr>
+            <w:tcW w:w="2841" w:type="dxa"/>
+          </w:tcPr>
+          <w:p>
+            <w:proofErr w:type="spellStart"/>
+            <w:r>
+              <w:t>Qwe</w:t>
+            </w:r>
+            <w:proofErr w:type="spellEnd"/>
+          </w:p>
+        </w:tc>
+      </w:tr>
+      <w:tr>
+        <w:tc>
+          <w:tcPr>
+            <w:tcW w:w="2840" w:type="dxa"/>
+          </w:tcPr>
+          <w:p>
+            <w:proofErr w:type="spellStart"/>
+            <w:proofErr w:type="gramStart"/>
+            <w:r>
+              <w:t>asd</w:t>
+            </w:r>
+            <w:proofErr w:type="spellEnd"/>
+            <w:proofErr w:type="gramEnd"/>
+            <w:r>
+              <w:t>{{IF (apple &lt;</w:t>
+            </w:r>
+            <w:r>
+              <w:t xml:space="preserve"> 0)}}</w:t>
+            </w:r>
+            <w:proofErr w:type="spellStart"/>
+            <w:r>
+              <w:t>zxc</w:t>
+            </w:r>
+            <w:proofErr w:type="spellEnd"/>
+          </w:p>
+        </w:tc>
+        <w:tc>
+          <w:tcPr>
+            <w:tcW w:w="2841" w:type="dxa"/>
+          </w:tcPr>
+          <w:p>
+            <w:proofErr w:type="spellStart"/>
+            <w:r>
+              <w:t>Qwe</w:t>
+            </w:r>
+            <w:proofErr w:type="spellEnd"/>
+          </w:p>
+        </w:tc>
+        <w:tc>
+          <w:tcPr>
+            <w:tcW w:w="2841" w:type="dxa"/>
+          </w:tcPr>
+          <w:p>
+            <w:proofErr w:type="spellStart"/>
+            <w:r>
+              <w:t>Qwe</w:t>
+            </w:r>
+            <w:proofErr w:type="spellEnd"/>
+          </w:p>
+        </w:tc>
+      </w:tr>
+      <w:tr>
+        <w:tc>
+          <w:tcPr>
+            <w:tcW w:w="2840" w:type="dxa"/>
+          </w:tcPr>
+          <w:p>
+            <w:proofErr w:type="spellStart"/>
+            <w:proofErr w:type="gramStart"/>
+            <w:r>
+              <w:t>asd</w:t>
+            </w:r>
+            <w:proofErr w:type="spellEnd"/>
+            <w:proofErr w:type="gramEnd"/>
+            <w:r>
+              <w:t>{{IF (apple != 0</w:t>
+            </w:r>
+            <w:r>
+              <w:t xml:space="preserve"> and banana != 0</w:t>
+            </w:r>
+            <w:r>
+              <w:t>)}}</w:t>
+            </w:r>
+            <w:proofErr w:type="spellStart"/>
+            <w:r>
+              <w:t>zxc</w:t>
+            </w:r>
+            <w:proofErr w:type="spellEnd"/>
+          </w:p>
+        </w:tc>
+        <w:tc>
+          <w:tcPr>
+            <w:tcW w:w="2841" w:type="dxa"/>
+          </w:tcPr>
+          <w:p>
+            <w:proofErr w:type="spellStart"/>
+            <w:r>
+              <w:t>Qwe</w:t>
+            </w:r>
+            <w:proofErr w:type="spellEnd"/>
+          </w:p>
+        </w:tc>
+        <w:tc>
+          <w:tcPr>
+            <w:tcW w:w="2841" w:type="dxa"/>
+          </w:tcPr>
+          <w:p>
+            <w:proofErr w:type="spellStart"/>
+            <w:r>
+              <w:t>Qwe</w:t>
+            </w:r>
+            <w:proofErr w:type="spellEnd"/>
+          </w:p>
+        </w:tc>
+      </w:tr>
+      <w:tr>
+        <w:tc>
+          <w:tcPr>
+            <w:tcW w:w="2840" w:type="dxa"/>
+          </w:tcPr>
+          <w:p>
+            <w:proofErr w:type="spellStart"/>
+            <w:proofErr w:type="gramStart"/>
+            <w:r>
+              <w:t>asd</w:t>
+            </w:r>
+            <w:proofErr w:type="spellEnd"/>
+            <w:proofErr w:type="gramEnd"/>
+            <w:r>
+              <w:t>{{IF (apple != 0 and banana = 0)}}</w:t>
+            </w:r>
+            <w:proofErr w:type="spellStart"/>
+            <w:r>
+              <w:t>zxc</w:t>
+            </w:r>
+            <w:proofErr w:type="spellEnd"/>
+          </w:p>
+        </w:tc>
+        <w:tc>
+          <w:tcPr>
+            <w:tcW w:w="2841" w:type="dxa"/>
+          </w:tcPr>
+          <w:p>
+            <w:proofErr w:type="spellStart"/>
+            <w:r>
+              <w:t>Qwe</w:t>
+            </w:r>
+            <w:proofErr w:type="spellEnd"/>
+          </w:p>
+        </w:tc>
+        <w:tc>
+          <w:tcPr>
+            <w:tcW w:w="2841" w:type="dxa"/>
+          </w:tcPr>
+          <w:p>
+            <w:proofErr w:type="spellStart"/>
+            <w:proofErr w:type="gramStart"/>
+            <w:r>
+              <w:t>qwe</w:t>
+            </w:r>
+            <w:proofErr w:type="spellEnd"/>
+            <w:proofErr w:type="gramEnd"/>
+          </w:p>
+        </w:tc>
+      </w:tr>
+      <w:tr>
+        <w:tc>
+          <w:tcPr>
+            <w:tcW w:w="2840" w:type="dxa"/>
+          </w:tcPr>
+          <w:p/>
+        </w:tc>
+        <w:tc>
+          <w:tcPr>
+            <w:tcW w:w="2841" w:type="dxa"/>
+          </w:tcPr>
+          <w:p/>
+        </w:tc>
+        <w:tc>
+          <w:tcPr>
+            <w:tcW w:w="2841" w:type="dxa"/>
+          </w:tcPr>
+          <w:p/>
+        </w:tc>
+      </w:tr>
+      <w:tr>
+        <w:tc>
+          <w:tcPr>
+            <w:tcW w:w="2840" w:type="dxa"/>
+          </w:tcPr>
+          <w:p/>
+        </w:tc>
+        <w:tc>
+          <w:tcPr>
+            <w:tcW w:w="2841" w:type="dxa"/>
+          </w:tcPr>
+          <w:p/>
+        </w:tc>
+        <w:tc>
+          <w:tcPr>
+            <w:tcW w:w="2841" w:type="dxa"/>
+          </w:tcPr>
+          <w:p/>
+        </w:tc>
+      </w:tr>
+      <w:tr>
+        <w:tc>
+          <w:tcPr>
+            <w:tcW w:w="2840" w:type="dxa"/>
+          </w:tcPr>
+          <w:p/>
+        </w:tc>
+        <w:tc>
+          <w:tcPr>
+            <w:tcW w:w="2841" w:type="dxa"/>
+          </w:tcPr>
+          <w:p/>
+        </w:tc>
+        <w:tc>
+          <w:tcPr>
+            <w:tcW w:w="2841" w:type="dxa"/>
+          </w:tcPr>
+          <w:p/>
+        </w:tc>
+      </w:tr>
+      <w:tr>
+        <w:tc>
+          <w:tcPr>
+            <w:tcW w:w="2840" w:type="dxa"/>
+          </w:tcPr>
+          <w:p/>
+        </w:tc>
+        <w:tc>
+          <w:tcPr>
+            <w:tcW w:w="2841" w:type="dxa"/>
+          </w:tcPr>
+          <w:p/>
+        </w:tc>
+        <w:tc>
+          <w:tcPr>
+            <w:tcW w:w="2841" w:type="dxa"/>
+          </w:tcPr>
+          <w:p/>
+        </w:tc>
+      </w:tr>
     </w:tbl>
     <w:p/>
     <w:p>
@@ -512,10 +899,7 @@
         <w:t>', {elephant: nil})</w:t>
       </w:r>
     </w:p>
-    <w:p>
-      <w:bookmarkStart w:id="0" w:name="_GoBack"/>
-      <w:bookmarkEnd w:id="0"/>
-    </w:p>
+    <w:p/>
     <w:sectPr>
       <w:pgSz w:w="11900" w:h="16840"/>
       <w:pgMar w:top="1440" w:right="1797" w:bottom="1440" w:left="1797" w:header="709" w:footer="709" w:gutter="0"/>

</xml_diff>